<commit_message>
drawio task_c and task_d done
</commit_message>
<xml_diff>
--- a/lab-4/lab_report4.docx
+++ b/lab-4/lab_report4.docx
@@ -194,7 +194,6 @@
           <w:rFonts w:ascii="Times New Roman" w:eastAsia="Times New Roman" w:hAnsi="Times New Roman" w:cs="Times New Roman"/>
           <w:sz w:val="28"/>
           <w:szCs w:val="28"/>
-          <w:lang w:val="en-US"/>
         </w:rPr>
       </w:pPr>
       <w:r>
@@ -210,7 +209,6 @@
           <w:rFonts w:ascii="Times New Roman" w:eastAsia="Times New Roman" w:hAnsi="Times New Roman" w:cs="Times New Roman"/>
           <w:sz w:val="28"/>
           <w:szCs w:val="28"/>
-          <w:lang w:val="en-US"/>
         </w:rPr>
         <w:t>4</w:t>
       </w:r>
@@ -450,43 +448,7 @@
           <w:sz w:val="24"/>
           <w:szCs w:val="24"/>
         </w:rPr>
-        <w:t xml:space="preserve">Дана непустая последовательность слов (не более 50), в каждом слове не более восьми символов. Слова разделены пробелом, за </w:t>
-      </w:r>
-      <w:proofErr w:type="spellStart"/>
-      <w:proofErr w:type="gramStart"/>
-      <w:r>
-        <w:rPr>
-          <w:sz w:val="24"/>
-          <w:szCs w:val="24"/>
-        </w:rPr>
-        <w:t>по-следним</w:t>
-      </w:r>
-      <w:proofErr w:type="spellEnd"/>
-      <w:proofErr w:type="gramEnd"/>
-      <w:r>
-        <w:rPr>
-          <w:sz w:val="24"/>
-          <w:szCs w:val="24"/>
-        </w:rPr>
-        <w:t xml:space="preserve"> словом точка. Найти те слова, которые отличаются от </w:t>
-      </w:r>
-      <w:proofErr w:type="spellStart"/>
-      <w:proofErr w:type="gramStart"/>
-      <w:r>
-        <w:rPr>
-          <w:sz w:val="24"/>
-          <w:szCs w:val="24"/>
-        </w:rPr>
-        <w:t>по-следнего</w:t>
-      </w:r>
-      <w:proofErr w:type="spellEnd"/>
-      <w:proofErr w:type="gramEnd"/>
-      <w:r>
-        <w:rPr>
-          <w:sz w:val="24"/>
-          <w:szCs w:val="24"/>
-        </w:rPr>
-        <w:t xml:space="preserve"> слова и удовлетворяют следующему условию: </w:t>
+        <w:t xml:space="preserve">Дана непустая последовательность слов (не более 50), в каждом слове не более восьми символов. Слова разделены пробелом, за последним словом точка. Найти те слова, которые отличаются от последнего слова и удовлетворяют следующему условию: </w:t>
       </w:r>
     </w:p>
     <w:p>
@@ -554,14 +516,7 @@
           <w:sz w:val="24"/>
           <w:szCs w:val="24"/>
         </w:rPr>
-        <w:t>г) каждая буква входит в слово не менее двух раз</w:t>
-      </w:r>
-      <w:r>
-        <w:rPr>
-          <w:sz w:val="24"/>
-          <w:szCs w:val="24"/>
-        </w:rPr>
-        <w:t>.</w:t>
+        <w:t>г) каждая буква входит в слово не менее двух раз.</w:t>
       </w:r>
     </w:p>
     <w:p>
@@ -614,17 +569,7 @@
         <w:t xml:space="preserve">: </w:t>
       </w:r>
       <w:r>
-        <w:t xml:space="preserve">непустая последовательность слов (не более 50), в каждом слове не более восьми символов. Слова разделены пробелом, за </w:t>
-      </w:r>
-      <w:proofErr w:type="spellStart"/>
-      <w:proofErr w:type="gramStart"/>
-      <w:r>
-        <w:t>по-следним</w:t>
-      </w:r>
-      <w:proofErr w:type="spellEnd"/>
-      <w:proofErr w:type="gramEnd"/>
-      <w:r>
-        <w:t xml:space="preserve"> словом точка.</w:t>
+        <w:t>непустая последовательность слов (не более 50), в каждом слове не более восьми символов. Слова разделены пробелом, за последним словом точка.</w:t>
       </w:r>
     </w:p>
     <w:p>
@@ -782,12 +727,241 @@
           <w:sz w:val="24"/>
           <w:szCs w:val="24"/>
         </w:rPr>
+        <w:t>Просим пользователя ввести номер режим работы программы (</w:t>
+      </w:r>
+      <w:r>
+        <w:rPr>
+          <w:sz w:val="24"/>
+          <w:szCs w:val="24"/>
+          <w:lang w:val="en-US"/>
+        </w:rPr>
+        <w:t>v</w:t>
+      </w:r>
+      <w:r>
+        <w:rPr>
+          <w:sz w:val="24"/>
+          <w:szCs w:val="24"/>
+        </w:rPr>
+        <w:t>: 1: а; 2: б; 3: в</w:t>
+      </w:r>
+      <w:r>
+        <w:rPr>
+          <w:sz w:val="24"/>
+          <w:szCs w:val="24"/>
+        </w:rPr>
+        <w:t>; 4: г</w:t>
+      </w:r>
+      <w:r>
+        <w:rPr>
+          <w:sz w:val="24"/>
+          <w:szCs w:val="24"/>
+        </w:rPr>
+        <w:t>).</w:t>
+      </w:r>
+    </w:p>
+    <w:p>
+      <w:pPr>
+        <w:rPr>
+          <w:sz w:val="24"/>
+          <w:szCs w:val="24"/>
+        </w:rPr>
+      </w:pPr>
+      <w:r>
+        <w:rPr>
+          <w:sz w:val="24"/>
+          <w:szCs w:val="24"/>
+        </w:rPr>
+        <w:t xml:space="preserve">Если </w:t>
+      </w:r>
+      <w:r>
+        <w:rPr>
+          <w:sz w:val="24"/>
+          <w:szCs w:val="24"/>
+          <w:lang w:val="en-US"/>
+        </w:rPr>
+        <w:t xml:space="preserve">v = 1, </w:t>
+      </w:r>
+      <w:r>
+        <w:rPr>
+          <w:sz w:val="24"/>
+          <w:szCs w:val="24"/>
+        </w:rPr>
+        <w:t>ТО</w:t>
+      </w:r>
+    </w:p>
+    <w:p>
+      <w:pPr>
+        <w:rPr>
+          <w:sz w:val="24"/>
+          <w:szCs w:val="24"/>
+        </w:rPr>
+      </w:pPr>
+      <w:r>
+        <w:rPr>
+          <w:sz w:val="24"/>
+          <w:szCs w:val="24"/>
+        </w:rPr>
+        <w:tab/>
+      </w:r>
+      <w:r>
+        <w:rPr>
+          <w:sz w:val="24"/>
+          <w:szCs w:val="24"/>
+          <w:lang w:val="en-US"/>
+        </w:rPr>
+        <w:t>|</w:t>
+      </w:r>
+      <w:r>
+        <w:rPr>
+          <w:sz w:val="24"/>
+          <w:szCs w:val="24"/>
+        </w:rPr>
+        <w:t xml:space="preserve">ПОКА </w:t>
+      </w:r>
+      <w:proofErr w:type="spellStart"/>
+      <w:proofErr w:type="gramStart"/>
+      <w:r>
+        <w:rPr>
+          <w:sz w:val="24"/>
+          <w:szCs w:val="24"/>
+        </w:rPr>
+        <w:t>word</w:t>
+      </w:r>
+      <w:proofErr w:type="spellEnd"/>
+      <w:r>
+        <w:rPr>
+          <w:sz w:val="24"/>
+          <w:szCs w:val="24"/>
+        </w:rPr>
+        <w:t xml:space="preserve"> :</w:t>
+      </w:r>
+      <w:proofErr w:type="gramEnd"/>
+      <w:r>
+        <w:rPr>
+          <w:sz w:val="24"/>
+          <w:szCs w:val="24"/>
+        </w:rPr>
+        <w:t xml:space="preserve"> </w:t>
+      </w:r>
+      <w:proofErr w:type="spellStart"/>
+      <w:r>
+        <w:rPr>
+          <w:sz w:val="24"/>
+          <w:szCs w:val="24"/>
+        </w:rPr>
+        <w:t>input</w:t>
+      </w:r>
+      <w:proofErr w:type="spellEnd"/>
+      <w:r>
+        <w:rPr>
+          <w:sz w:val="24"/>
+          <w:szCs w:val="24"/>
+        </w:rPr>
+        <w:t xml:space="preserve"> :</w:t>
+      </w:r>
+    </w:p>
+    <w:p>
+      <w:pPr>
+        <w:rPr>
+          <w:sz w:val="24"/>
+          <w:szCs w:val="24"/>
+        </w:rPr>
+      </w:pPr>
+      <w:r>
+        <w:rPr>
+          <w:sz w:val="24"/>
+          <w:szCs w:val="24"/>
+        </w:rPr>
+        <w:tab/>
+      </w:r>
+      <w:r>
+        <w:rPr>
+          <w:sz w:val="24"/>
+          <w:szCs w:val="24"/>
+        </w:rPr>
+        <w:tab/>
+      </w:r>
+      <w:r>
+        <w:rPr>
+          <w:sz w:val="24"/>
+          <w:szCs w:val="24"/>
+          <w:lang w:val="en-US"/>
+        </w:rPr>
+        <w:t>|</w:t>
+      </w:r>
+      <w:r>
+        <w:rPr>
+          <w:sz w:val="24"/>
+          <w:szCs w:val="24"/>
+        </w:rPr>
+        <w:t xml:space="preserve">ЕСЛИ </w:t>
+      </w:r>
+      <w:proofErr w:type="spellStart"/>
+      <w:r>
+        <w:rPr>
+          <w:sz w:val="24"/>
+          <w:szCs w:val="24"/>
+        </w:rPr>
+        <w:t>check_symmetry</w:t>
+      </w:r>
+      <w:proofErr w:type="spellEnd"/>
+      <w:r>
+        <w:rPr>
+          <w:sz w:val="24"/>
+          <w:szCs w:val="24"/>
+        </w:rPr>
+        <w:t>(</w:t>
+      </w:r>
+      <w:proofErr w:type="spellStart"/>
+      <w:r>
+        <w:rPr>
+          <w:sz w:val="24"/>
+          <w:szCs w:val="24"/>
+        </w:rPr>
+        <w:t>word</w:t>
+      </w:r>
+      <w:proofErr w:type="spellEnd"/>
+      <w:r>
+        <w:rPr>
+          <w:sz w:val="24"/>
+          <w:szCs w:val="24"/>
+        </w:rPr>
+        <w:t>)</w:t>
+      </w:r>
+      <w:r>
+        <w:rPr>
+          <w:sz w:val="24"/>
+          <w:szCs w:val="24"/>
+        </w:rPr>
+        <w:tab/>
+      </w:r>
+    </w:p>
+    <w:p>
+      <w:pPr>
+        <w:rPr>
+          <w:sz w:val="24"/>
+          <w:szCs w:val="24"/>
+        </w:rPr>
+      </w:pPr>
+      <w:r>
+        <w:rPr>
+          <w:sz w:val="24"/>
+          <w:szCs w:val="24"/>
+        </w:rPr>
         <w:br w:type="page"/>
       </w:r>
     </w:p>
     <w:p>
       <w:pPr>
         <w:rPr>
+          <w:sz w:val="24"/>
+          <w:szCs w:val="24"/>
+        </w:rPr>
+      </w:pPr>
+    </w:p>
+    <w:p>
+      <w:pPr>
+        <w:rPr>
           <w:b/>
           <w:sz w:val="24"/>
           <w:szCs w:val="24"/>
@@ -799,7 +973,6 @@
           <w:sz w:val="24"/>
           <w:szCs w:val="24"/>
         </w:rPr>
-        <w:lastRenderedPageBreak/>
         <w:t>3)Алгоритм</w:t>
       </w:r>
     </w:p>
@@ -825,7 +998,6 @@
           <w:b/>
           <w:sz w:val="24"/>
           <w:szCs w:val="24"/>
-          <w:lang w:val="en-US"/>
         </w:rPr>
       </w:pPr>
       <w:r>
@@ -833,7 +1005,6 @@
           <w:b/>
           <w:sz w:val="24"/>
           <w:szCs w:val="24"/>
-          <w:lang w:val="en-US"/>
         </w:rPr>
         <w:lastRenderedPageBreak/>
         <w:t xml:space="preserve">4) </w:t>
@@ -851,7 +1022,6 @@
           <w:b/>
           <w:sz w:val="24"/>
           <w:szCs w:val="24"/>
-          <w:lang w:val="en-US"/>
         </w:rPr>
         <w:t xml:space="preserve"> </w:t>
       </w:r>
@@ -869,16 +1039,44 @@
         <w:rPr>
           <w:sz w:val="24"/>
           <w:szCs w:val="24"/>
-          <w:lang w:val="en-US"/>
-        </w:rPr>
-      </w:pPr>
-      <w:r>
-        <w:rPr>
-          <w:sz w:val="24"/>
-          <w:szCs w:val="24"/>
-          <w:lang w:val="en-US"/>
-        </w:rPr>
-        <w:t>#include &lt;iostream&gt;</w:t>
+        </w:rPr>
+      </w:pPr>
+      <w:r>
+        <w:rPr>
+          <w:sz w:val="24"/>
+          <w:szCs w:val="24"/>
+        </w:rPr>
+        <w:t>#</w:t>
+      </w:r>
+      <w:r>
+        <w:rPr>
+          <w:sz w:val="24"/>
+          <w:szCs w:val="24"/>
+          <w:lang w:val="en-US"/>
+        </w:rPr>
+        <w:t>include</w:t>
+      </w:r>
+      <w:r>
+        <w:rPr>
+          <w:sz w:val="24"/>
+          <w:szCs w:val="24"/>
+        </w:rPr>
+        <w:t xml:space="preserve"> &lt;</w:t>
+      </w:r>
+      <w:r>
+        <w:rPr>
+          <w:sz w:val="24"/>
+          <w:szCs w:val="24"/>
+          <w:lang w:val="en-US"/>
+        </w:rPr>
+        <w:t>iostream</w:t>
+      </w:r>
+      <w:r>
+        <w:rPr>
+          <w:sz w:val="24"/>
+          <w:szCs w:val="24"/>
+        </w:rPr>
+        <w:t>&gt;</w:t>
       </w:r>
     </w:p>
     <w:p>
@@ -5018,7 +5216,7 @@
       <w:tblPr>
         <w:tblStyle w:val="a5"/>
         <w:tblpPr w:leftFromText="180" w:rightFromText="180" w:vertAnchor="text" w:horzAnchor="margin" w:tblpXSpec="center" w:tblpY="377"/>
-        <w:tblW w:w="10622" w:type="dxa"/>
+        <w:tblW w:w="9481" w:type="dxa"/>
         <w:tblInd w:w="0" w:type="dxa"/>
         <w:tblBorders>
           <w:top w:val="single" w:sz="8" w:space="0" w:color="000000"/>
@@ -5032,16 +5230,15 @@
         <w:tblLook w:val="0600" w:firstRow="0" w:lastRow="0" w:firstColumn="0" w:lastColumn="0" w:noHBand="1" w:noVBand="1"/>
       </w:tblPr>
       <w:tblGrid>
-        <w:gridCol w:w="540"/>
-        <w:gridCol w:w="2002"/>
-        <w:gridCol w:w="2551"/>
-        <w:gridCol w:w="2977"/>
-        <w:gridCol w:w="2552"/>
+        <w:gridCol w:w="699"/>
+        <w:gridCol w:w="2410"/>
+        <w:gridCol w:w="3260"/>
+        <w:gridCol w:w="3112"/>
       </w:tblGrid>
       <w:tr>
         <w:tc>
           <w:tcPr>
-            <w:tcW w:w="540" w:type="dxa"/>
+            <w:tcW w:w="699" w:type="dxa"/>
             <w:shd w:val="clear" w:color="auto" w:fill="auto"/>
             <w:tcMar>
               <w:top w:w="100" w:type="dxa"/>
@@ -5078,63 +5275,7 @@
         </w:tc>
         <w:tc>
           <w:tcPr>
-            <w:tcW w:w="2002" w:type="dxa"/>
-          </w:tcPr>
-          <w:p>
-            <w:pPr>
-              <w:widowControl w:val="0"/>
-              <w:pBdr>
-                <w:top w:val="nil"/>
-                <w:left w:val="nil"/>
-                <w:bottom w:val="nil"/>
-                <w:right w:val="nil"/>
-                <w:between w:val="nil"/>
-              </w:pBdr>
-              <w:spacing w:after="0" w:line="240" w:lineRule="auto"/>
-              <w:jc w:val="center"/>
-              <w:rPr>
-                <w:sz w:val="24"/>
-                <w:szCs w:val="24"/>
-              </w:rPr>
-            </w:pPr>
-            <w:r>
-              <w:rPr>
-                <w:sz w:val="24"/>
-                <w:szCs w:val="24"/>
-              </w:rPr>
-              <w:t>Входные данные</w:t>
-            </w:r>
-          </w:p>
-          <w:p>
-            <w:pPr>
-              <w:widowControl w:val="0"/>
-              <w:pBdr>
-                <w:top w:val="nil"/>
-                <w:left w:val="nil"/>
-                <w:bottom w:val="nil"/>
-                <w:right w:val="nil"/>
-                <w:between w:val="nil"/>
-              </w:pBdr>
-              <w:spacing w:after="0" w:line="240" w:lineRule="auto"/>
-              <w:jc w:val="center"/>
-              <w:rPr>
-                <w:sz w:val="24"/>
-                <w:szCs w:val="24"/>
-              </w:rPr>
-            </w:pPr>
-            <w:r>
-              <w:rPr>
-                <w:sz w:val="24"/>
-                <w:szCs w:val="24"/>
-                <w:lang w:val="en-US"/>
-              </w:rPr>
-              <w:t>v</w:t>
-            </w:r>
-          </w:p>
-        </w:tc>
-        <w:tc>
-          <w:tcPr>
-            <w:tcW w:w="2551" w:type="dxa"/>
+            <w:tcW w:w="2410" w:type="dxa"/>
             <w:shd w:val="clear" w:color="auto" w:fill="auto"/>
             <w:tcMar>
               <w:top w:w="100" w:type="dxa"/>
@@ -5189,7 +5330,7 @@
         </w:tc>
         <w:tc>
           <w:tcPr>
-            <w:tcW w:w="2977" w:type="dxa"/>
+            <w:tcW w:w="3260" w:type="dxa"/>
             <w:shd w:val="clear" w:color="auto" w:fill="auto"/>
             <w:tcMar>
               <w:top w:w="100" w:type="dxa"/>
@@ -5226,7 +5367,7 @@
         </w:tc>
         <w:tc>
           <w:tcPr>
-            <w:tcW w:w="2552" w:type="dxa"/>
+            <w:tcW w:w="3112" w:type="dxa"/>
             <w:shd w:val="clear" w:color="auto" w:fill="auto"/>
             <w:tcMar>
               <w:top w:w="100" w:type="dxa"/>
@@ -5265,7 +5406,7 @@
       <w:tr>
         <w:tc>
           <w:tcPr>
-            <w:tcW w:w="540" w:type="dxa"/>
+            <w:tcW w:w="699" w:type="dxa"/>
             <w:shd w:val="clear" w:color="auto" w:fill="auto"/>
             <w:tcMar>
               <w:top w:w="100" w:type="dxa"/>
@@ -5302,37 +5443,7 @@
         </w:tc>
         <w:tc>
           <w:tcPr>
-            <w:tcW w:w="2002" w:type="dxa"/>
-          </w:tcPr>
-          <w:p>
-            <w:pPr>
-              <w:widowControl w:val="0"/>
-              <w:pBdr>
-                <w:top w:val="nil"/>
-                <w:left w:val="nil"/>
-                <w:bottom w:val="nil"/>
-                <w:right w:val="nil"/>
-                <w:between w:val="nil"/>
-              </w:pBdr>
-              <w:spacing w:after="0" w:line="240" w:lineRule="auto"/>
-              <w:jc w:val="center"/>
-              <w:rPr>
-                <w:sz w:val="24"/>
-                <w:szCs w:val="24"/>
-              </w:rPr>
-            </w:pPr>
-            <w:r>
-              <w:rPr>
-                <w:sz w:val="24"/>
-                <w:szCs w:val="24"/>
-              </w:rPr>
-              <w:t>1</w:t>
-            </w:r>
-          </w:p>
-        </w:tc>
-        <w:tc>
-          <w:tcPr>
-            <w:tcW w:w="2551" w:type="dxa"/>
+            <w:tcW w:w="2410" w:type="dxa"/>
             <w:shd w:val="clear" w:color="auto" w:fill="auto"/>
             <w:tcMar>
               <w:top w:w="100" w:type="dxa"/>
@@ -5381,7 +5492,7 @@
         </w:tc>
         <w:tc>
           <w:tcPr>
-            <w:tcW w:w="2977" w:type="dxa"/>
+            <w:tcW w:w="3260" w:type="dxa"/>
             <w:shd w:val="clear" w:color="auto" w:fill="auto"/>
             <w:tcMar>
               <w:top w:w="100" w:type="dxa"/>
@@ -5430,7 +5541,7 @@
         </w:tc>
         <w:tc>
           <w:tcPr>
-            <w:tcW w:w="2552" w:type="dxa"/>
+            <w:tcW w:w="3112" w:type="dxa"/>
             <w:shd w:val="clear" w:color="auto" w:fill="auto"/>
             <w:tcMar>
               <w:top w:w="100" w:type="dxa"/>
@@ -5446,15 +5557,24 @@
               <w:rPr>
                 <w:sz w:val="24"/>
                 <w:szCs w:val="24"/>
+                <w:lang w:val="en-US"/>
               </w:rPr>
             </w:pPr>
+            <w:r>
+              <w:rPr>
+                <w:sz w:val="24"/>
+                <w:szCs w:val="24"/>
+                <w:lang w:val="en-US"/>
+              </w:rPr>
+              <w:t>V = 1</w:t>
+            </w:r>
           </w:p>
         </w:tc>
       </w:tr>
       <w:tr>
         <w:tc>
           <w:tcPr>
-            <w:tcW w:w="540" w:type="dxa"/>
+            <w:tcW w:w="699" w:type="dxa"/>
             <w:shd w:val="clear" w:color="auto" w:fill="auto"/>
             <w:tcMar>
               <w:top w:w="100" w:type="dxa"/>
@@ -5491,37 +5611,7 @@
         </w:tc>
         <w:tc>
           <w:tcPr>
-            <w:tcW w:w="2002" w:type="dxa"/>
-          </w:tcPr>
-          <w:p>
-            <w:pPr>
-              <w:widowControl w:val="0"/>
-              <w:pBdr>
-                <w:top w:val="nil"/>
-                <w:left w:val="nil"/>
-                <w:bottom w:val="nil"/>
-                <w:right w:val="nil"/>
-                <w:between w:val="nil"/>
-              </w:pBdr>
-              <w:spacing w:after="0" w:line="240" w:lineRule="auto"/>
-              <w:jc w:val="center"/>
-              <w:rPr>
-                <w:sz w:val="24"/>
-                <w:szCs w:val="24"/>
-              </w:rPr>
-            </w:pPr>
-            <w:r>
-              <w:rPr>
-                <w:sz w:val="24"/>
-                <w:szCs w:val="24"/>
-              </w:rPr>
-              <w:t>2</w:t>
-            </w:r>
-          </w:p>
-        </w:tc>
-        <w:tc>
-          <w:tcPr>
-            <w:tcW w:w="2551" w:type="dxa"/>
+            <w:tcW w:w="2410" w:type="dxa"/>
             <w:shd w:val="clear" w:color="auto" w:fill="auto"/>
             <w:tcMar>
               <w:top w:w="100" w:type="dxa"/>
@@ -5560,7 +5650,7 @@
         </w:tc>
         <w:tc>
           <w:tcPr>
-            <w:tcW w:w="2977" w:type="dxa"/>
+            <w:tcW w:w="3260" w:type="dxa"/>
             <w:shd w:val="clear" w:color="auto" w:fill="auto"/>
             <w:tcMar>
               <w:top w:w="100" w:type="dxa"/>
@@ -5602,7 +5692,7 @@
         </w:tc>
         <w:tc>
           <w:tcPr>
-            <w:tcW w:w="2552" w:type="dxa"/>
+            <w:tcW w:w="3112" w:type="dxa"/>
             <w:shd w:val="clear" w:color="auto" w:fill="auto"/>
             <w:tcMar>
               <w:top w:w="100" w:type="dxa"/>
@@ -5618,15 +5708,24 @@
               <w:rPr>
                 <w:sz w:val="24"/>
                 <w:szCs w:val="24"/>
+                <w:lang w:val="en-US"/>
               </w:rPr>
             </w:pPr>
+            <w:r>
+              <w:rPr>
+                <w:sz w:val="24"/>
+                <w:szCs w:val="24"/>
+                <w:lang w:val="en-US"/>
+              </w:rPr>
+              <w:t>V = 2</w:t>
+            </w:r>
           </w:p>
         </w:tc>
       </w:tr>
       <w:tr>
         <w:tc>
           <w:tcPr>
-            <w:tcW w:w="540" w:type="dxa"/>
+            <w:tcW w:w="699" w:type="dxa"/>
             <w:shd w:val="clear" w:color="auto" w:fill="auto"/>
             <w:tcMar>
               <w:top w:w="100" w:type="dxa"/>
@@ -5663,37 +5762,7 @@
         </w:tc>
         <w:tc>
           <w:tcPr>
-            <w:tcW w:w="2002" w:type="dxa"/>
-          </w:tcPr>
-          <w:p>
-            <w:pPr>
-              <w:widowControl w:val="0"/>
-              <w:pBdr>
-                <w:top w:val="nil"/>
-                <w:left w:val="nil"/>
-                <w:bottom w:val="nil"/>
-                <w:right w:val="nil"/>
-                <w:between w:val="nil"/>
-              </w:pBdr>
-              <w:spacing w:after="0" w:line="240" w:lineRule="auto"/>
-              <w:jc w:val="center"/>
-              <w:rPr>
-                <w:sz w:val="24"/>
-                <w:szCs w:val="24"/>
-              </w:rPr>
-            </w:pPr>
-            <w:r>
-              <w:rPr>
-                <w:sz w:val="24"/>
-                <w:szCs w:val="24"/>
-              </w:rPr>
-              <w:t>3</w:t>
-            </w:r>
-          </w:p>
-        </w:tc>
-        <w:tc>
-          <w:tcPr>
-            <w:tcW w:w="2551" w:type="dxa"/>
+            <w:tcW w:w="2410" w:type="dxa"/>
             <w:shd w:val="clear" w:color="auto" w:fill="auto"/>
             <w:tcMar>
               <w:top w:w="100" w:type="dxa"/>
@@ -5742,7 +5811,7 @@
         </w:tc>
         <w:tc>
           <w:tcPr>
-            <w:tcW w:w="2977" w:type="dxa"/>
+            <w:tcW w:w="3260" w:type="dxa"/>
             <w:shd w:val="clear" w:color="auto" w:fill="auto"/>
             <w:tcMar>
               <w:top w:w="100" w:type="dxa"/>
@@ -5781,7 +5850,7 @@
         </w:tc>
         <w:tc>
           <w:tcPr>
-            <w:tcW w:w="2552" w:type="dxa"/>
+            <w:tcW w:w="3112" w:type="dxa"/>
             <w:shd w:val="clear" w:color="auto" w:fill="auto"/>
             <w:tcMar>
               <w:top w:w="100" w:type="dxa"/>
@@ -5797,15 +5866,24 @@
               <w:rPr>
                 <w:sz w:val="24"/>
                 <w:szCs w:val="24"/>
+                <w:lang w:val="en-US"/>
               </w:rPr>
             </w:pPr>
+            <w:r>
+              <w:rPr>
+                <w:sz w:val="24"/>
+                <w:szCs w:val="24"/>
+                <w:lang w:val="en-US"/>
+              </w:rPr>
+              <w:t>V = 3</w:t>
+            </w:r>
           </w:p>
         </w:tc>
       </w:tr>
       <w:tr>
         <w:tc>
           <w:tcPr>
-            <w:tcW w:w="540" w:type="dxa"/>
+            <w:tcW w:w="699" w:type="dxa"/>
             <w:shd w:val="clear" w:color="auto" w:fill="auto"/>
             <w:tcMar>
               <w:top w:w="100" w:type="dxa"/>
@@ -5842,37 +5920,7 @@
         </w:tc>
         <w:tc>
           <w:tcPr>
-            <w:tcW w:w="2002" w:type="dxa"/>
-          </w:tcPr>
-          <w:p>
-            <w:pPr>
-              <w:widowControl w:val="0"/>
-              <w:pBdr>
-                <w:top w:val="nil"/>
-                <w:left w:val="nil"/>
-                <w:bottom w:val="nil"/>
-                <w:right w:val="nil"/>
-                <w:between w:val="nil"/>
-              </w:pBdr>
-              <w:spacing w:after="0" w:line="240" w:lineRule="auto"/>
-              <w:jc w:val="center"/>
-              <w:rPr>
-                <w:sz w:val="24"/>
-                <w:szCs w:val="24"/>
-              </w:rPr>
-            </w:pPr>
-            <w:r>
-              <w:rPr>
-                <w:sz w:val="24"/>
-                <w:szCs w:val="24"/>
-              </w:rPr>
-              <w:t>4</w:t>
-            </w:r>
-          </w:p>
-        </w:tc>
-        <w:tc>
-          <w:tcPr>
-            <w:tcW w:w="2551" w:type="dxa"/>
+            <w:tcW w:w="2410" w:type="dxa"/>
             <w:shd w:val="clear" w:color="auto" w:fill="auto"/>
             <w:tcMar>
               <w:top w:w="100" w:type="dxa"/>
@@ -5921,7 +5969,7 @@
         </w:tc>
         <w:tc>
           <w:tcPr>
-            <w:tcW w:w="2977" w:type="dxa"/>
+            <w:tcW w:w="3260" w:type="dxa"/>
             <w:shd w:val="clear" w:color="auto" w:fill="auto"/>
             <w:tcMar>
               <w:top w:w="100" w:type="dxa"/>
@@ -5962,7 +6010,7 @@
         </w:tc>
         <w:tc>
           <w:tcPr>
-            <w:tcW w:w="2552" w:type="dxa"/>
+            <w:tcW w:w="3112" w:type="dxa"/>
             <w:shd w:val="clear" w:color="auto" w:fill="auto"/>
             <w:tcMar>
               <w:top w:w="100" w:type="dxa"/>
@@ -5978,15 +6026,24 @@
               <w:rPr>
                 <w:sz w:val="24"/>
                 <w:szCs w:val="24"/>
+                <w:lang w:val="en-US"/>
               </w:rPr>
             </w:pPr>
+            <w:r>
+              <w:rPr>
+                <w:sz w:val="24"/>
+                <w:szCs w:val="24"/>
+                <w:lang w:val="en-US"/>
+              </w:rPr>
+              <w:t>V = 4</w:t>
+            </w:r>
           </w:p>
         </w:tc>
       </w:tr>
       <w:tr>
         <w:tc>
           <w:tcPr>
-            <w:tcW w:w="540" w:type="dxa"/>
+            <w:tcW w:w="699" w:type="dxa"/>
             <w:shd w:val="clear" w:color="auto" w:fill="auto"/>
             <w:tcMar>
               <w:top w:w="100" w:type="dxa"/>
@@ -6023,37 +6080,7 @@
         </w:tc>
         <w:tc>
           <w:tcPr>
-            <w:tcW w:w="2002" w:type="dxa"/>
-          </w:tcPr>
-          <w:p>
-            <w:pPr>
-              <w:widowControl w:val="0"/>
-              <w:pBdr>
-                <w:top w:val="nil"/>
-                <w:left w:val="nil"/>
-                <w:bottom w:val="nil"/>
-                <w:right w:val="nil"/>
-                <w:between w:val="nil"/>
-              </w:pBdr>
-              <w:spacing w:after="0" w:line="240" w:lineRule="auto"/>
-              <w:jc w:val="center"/>
-              <w:rPr>
-                <w:sz w:val="24"/>
-                <w:szCs w:val="24"/>
-              </w:rPr>
-            </w:pPr>
-            <w:r>
-              <w:rPr>
-                <w:sz w:val="24"/>
-                <w:szCs w:val="24"/>
-              </w:rPr>
-              <w:t>2</w:t>
-            </w:r>
-          </w:p>
-        </w:tc>
-        <w:tc>
-          <w:tcPr>
-            <w:tcW w:w="2551" w:type="dxa"/>
+            <w:tcW w:w="2410" w:type="dxa"/>
             <w:shd w:val="clear" w:color="auto" w:fill="auto"/>
             <w:tcMar>
               <w:top w:w="100" w:type="dxa"/>
@@ -6101,7 +6128,7 @@
         </w:tc>
         <w:tc>
           <w:tcPr>
-            <w:tcW w:w="2977" w:type="dxa"/>
+            <w:tcW w:w="3260" w:type="dxa"/>
             <w:shd w:val="clear" w:color="auto" w:fill="auto"/>
             <w:tcMar>
               <w:top w:w="100" w:type="dxa"/>
@@ -6140,7 +6167,7 @@
         </w:tc>
         <w:tc>
           <w:tcPr>
-            <w:tcW w:w="2552" w:type="dxa"/>
+            <w:tcW w:w="3112" w:type="dxa"/>
             <w:shd w:val="clear" w:color="auto" w:fill="auto"/>
             <w:tcMar>
               <w:top w:w="100" w:type="dxa"/>
@@ -6156,9 +6183,15 @@
               <w:rPr>
                 <w:sz w:val="24"/>
                 <w:szCs w:val="24"/>
-                <w:lang w:val="en-US"/>
               </w:rPr>
             </w:pPr>
+            <w:r>
+              <w:rPr>
+                <w:sz w:val="24"/>
+                <w:szCs w:val="24"/>
+              </w:rPr>
+              <w:t>В одном из введенных слов более 8 букв.</w:t>
+            </w:r>
           </w:p>
         </w:tc>
       </w:tr>
@@ -6168,16 +6201,14 @@
         <w:rPr>
           <w:sz w:val="24"/>
           <w:szCs w:val="24"/>
-          <w:lang w:val="en-US"/>
-        </w:rPr>
-      </w:pPr>
-    </w:p>
-    <w:p>
-      <w:pPr>
-        <w:rPr>
-          <w:sz w:val="24"/>
-          <w:szCs w:val="24"/>
-          <w:lang w:val="en-US"/>
+        </w:rPr>
+      </w:pPr>
+    </w:p>
+    <w:p>
+      <w:pPr>
+        <w:rPr>
+          <w:sz w:val="24"/>
+          <w:szCs w:val="24"/>
         </w:rPr>
       </w:pPr>
     </w:p>

</xml_diff>